<commit_message>
Modification de 2-3 tournures de phrases repetitives, manuel d'utilisation
</commit_message>
<xml_diff>
--- a/Documents/Rapport De Projet - CAMPMAS CASTERA MARTY KRISZT.docx
+++ b/Documents/Rapport De Projet - CAMPMAS CASTERA MARTY KRISZT.docx
@@ -19296,7 +19296,13 @@
         <w:t>Ainsi, c</w:t>
       </w:r>
       <w:r>
-        <w:t>onformément au Game design document,</w:t>
+        <w:t>onformément au Game design document</w:t>
+      </w:r>
+      <w:r>
+        <w:t>*</w:t>
+      </w:r>
+      <w:r>
+        <w:t>,</w:t>
       </w:r>
       <w:r>
         <w:t xml:space="preserve"> nous pourrions r</w:t>
@@ -19407,88 +19413,83 @@
         <w:t>Enfin,</w:t>
       </w:r>
       <w:r>
-        <w:t xml:space="preserve"> et grâce au différent conseil qui nous ont été donné par les</w:t>
-      </w:r>
-      <w:bookmarkStart w:id="126" w:name="_GoBack"/>
+        <w:t xml:space="preserve"> et grâce au différent conseil qui nous ont été donné par les professionnels avec lequel nous avons travaillé sur l’environnement graphique et sonore, nous voudrions accentuer ces deux environnement afin d’offrir au joueurs un jeu de haute qualité, avec son identité propre.</w:t>
+      </w:r>
+      <w:r>
+        <w:t>.</w:t>
+      </w:r>
+    </w:p>
+    <w:p>
+      <w:pPr>
+        <w:pStyle w:val="Normal2"/>
+      </w:pPr>
+    </w:p>
+    <w:p>
+      <w:pPr>
+        <w:pStyle w:val="Titre3"/>
+      </w:pPr>
+      <w:bookmarkStart w:id="126" w:name="_Toc377485697"/>
+      <w:bookmarkStart w:id="127" w:name="_Toc377558308"/>
+      <w:bookmarkStart w:id="128" w:name="_Toc377675067"/>
+      <w:r>
+        <w:t xml:space="preserve">Conception </w:t>
+      </w:r>
+      <w:r>
+        <w:t>artistique</w:t>
+      </w:r>
       <w:bookmarkEnd w:id="126"/>
-      <w:r>
-        <w:t xml:space="preserve"> professionnels avec lequel nous avons travaillé sur l’environnement graphique et sonore, nous voudrions accentuer ces deux environnement afin d’offrir au joueurs un jeu de haute qualité, avec son identité propre.</w:t>
-      </w:r>
-      <w:r>
-        <w:t>.</w:t>
-      </w:r>
-    </w:p>
-    <w:p>
-      <w:pPr>
-        <w:pStyle w:val="Normal2"/>
-      </w:pPr>
-    </w:p>
-    <w:p>
-      <w:pPr>
-        <w:pStyle w:val="Titre3"/>
-      </w:pPr>
-      <w:bookmarkStart w:id="127" w:name="_Toc377485697"/>
-      <w:bookmarkStart w:id="128" w:name="_Toc377558308"/>
-      <w:bookmarkStart w:id="129" w:name="_Toc377675067"/>
-      <w:r>
-        <w:t xml:space="preserve">Conception </w:t>
-      </w:r>
-      <w:r>
-        <w:t>artistique</w:t>
-      </w:r>
       <w:bookmarkEnd w:id="127"/>
       <w:bookmarkEnd w:id="128"/>
+    </w:p>
+    <w:p>
+      <w:pPr>
+        <w:pStyle w:val="Titre4"/>
+      </w:pPr>
+      <w:r>
+        <w:t xml:space="preserve">Conception </w:t>
+      </w:r>
+      <w:r>
+        <w:t>graphique</w:t>
+      </w:r>
+    </w:p>
+    <w:p>
+      <w:pPr>
+        <w:pStyle w:val="Titre4"/>
+      </w:pPr>
+      <w:r>
+        <w:t xml:space="preserve">Conception </w:t>
+      </w:r>
+      <w:r>
+        <w:t>musicale</w:t>
+      </w:r>
+    </w:p>
+    <w:p>
+      <w:pPr>
+        <w:pStyle w:val="Titre4"/>
+      </w:pPr>
+      <w:r>
+        <w:t xml:space="preserve">Environnement </w:t>
+      </w:r>
+      <w:r>
+        <w:t>sonore</w:t>
+      </w:r>
+    </w:p>
+    <w:p>
+      <w:pPr>
+        <w:pStyle w:val="Titre3"/>
+      </w:pPr>
+      <w:bookmarkStart w:id="129" w:name="_Toc377485698"/>
+      <w:bookmarkStart w:id="130" w:name="_Toc377558309"/>
+      <w:bookmarkStart w:id="131" w:name="_Toc377675068"/>
+      <w:r>
+        <w:t xml:space="preserve">Publication sur des boutiques en </w:t>
+      </w:r>
+      <w:r>
+        <w:t>ligne</w:t>
+      </w:r>
       <w:bookmarkEnd w:id="129"/>
-    </w:p>
-    <w:p>
-      <w:pPr>
-        <w:pStyle w:val="Titre4"/>
-      </w:pPr>
-      <w:r>
-        <w:t xml:space="preserve">Conception </w:t>
-      </w:r>
-      <w:r>
-        <w:t>graphique</w:t>
-      </w:r>
-    </w:p>
-    <w:p>
-      <w:pPr>
-        <w:pStyle w:val="Titre4"/>
-      </w:pPr>
-      <w:r>
-        <w:t xml:space="preserve">Conception </w:t>
-      </w:r>
-      <w:r>
-        <w:t>musicale</w:t>
-      </w:r>
-    </w:p>
-    <w:p>
-      <w:pPr>
-        <w:pStyle w:val="Titre4"/>
-      </w:pPr>
-      <w:r>
-        <w:t xml:space="preserve">Environnement </w:t>
-      </w:r>
-      <w:r>
-        <w:t>sonore</w:t>
-      </w:r>
-    </w:p>
-    <w:p>
-      <w:pPr>
-        <w:pStyle w:val="Titre3"/>
-      </w:pPr>
-      <w:bookmarkStart w:id="130" w:name="_Toc377485698"/>
-      <w:bookmarkStart w:id="131" w:name="_Toc377558309"/>
-      <w:bookmarkStart w:id="132" w:name="_Toc377675068"/>
-      <w:r>
-        <w:t xml:space="preserve">Publication sur des boutiques en </w:t>
-      </w:r>
-      <w:r>
-        <w:t>ligne</w:t>
-      </w:r>
       <w:bookmarkEnd w:id="130"/>
       <w:bookmarkEnd w:id="131"/>
-      <w:bookmarkEnd w:id="132"/>
     </w:p>
     <w:p>
       <w:pPr>
@@ -19507,7 +19508,7 @@
       <w:pPr>
         <w:pStyle w:val="Titre1"/>
       </w:pPr>
-      <w:bookmarkStart w:id="133" w:name="_Toc377675069"/>
+      <w:bookmarkStart w:id="132" w:name="_Toc377675069"/>
       <w:r>
         <w:lastRenderedPageBreak/>
         <w:t>Manuel d’utilisation</w:t>
@@ -19515,173 +19516,173 @@
       <w:r>
         <w:t xml:space="preserve"> et d’installation</w:t>
       </w:r>
+      <w:bookmarkEnd w:id="132"/>
+    </w:p>
+    <w:p>
+      <w:pPr>
+        <w:pStyle w:val="Titre2"/>
+      </w:pPr>
+      <w:bookmarkStart w:id="133" w:name="_Toc377675070"/>
+      <w:r>
+        <w:t>Manuel d’installation</w:t>
+      </w:r>
       <w:bookmarkEnd w:id="133"/>
     </w:p>
     <w:p>
       <w:pPr>
-        <w:pStyle w:val="Titre2"/>
-      </w:pPr>
-      <w:bookmarkStart w:id="134" w:name="_Toc377675070"/>
-      <w:r>
-        <w:t>Manuel d’installation</w:t>
+        <w:pStyle w:val="Titre3"/>
+      </w:pPr>
+      <w:bookmarkStart w:id="134" w:name="_Toc377675071"/>
+      <w:r>
+        <w:t>Installation sur PC</w:t>
       </w:r>
       <w:bookmarkEnd w:id="134"/>
     </w:p>
     <w:p>
       <w:pPr>
+        <w:pStyle w:val="Titre4"/>
+      </w:pPr>
+      <w:r>
+        <w:t>Environnement Java (JRE)</w:t>
+      </w:r>
+    </w:p>
+    <w:p>
+      <w:pPr>
+        <w:pStyle w:val="Normal2"/>
+      </w:pPr>
+      <w:r>
+        <w:t xml:space="preserve">Une machine virtuelle Java est nécessaire pour lancer le projet. L’installateur est disponible sur le site officiel </w:t>
+      </w:r>
+      <w:hyperlink r:id="rId47" w:history="1">
+        <w:r>
+          <w:rPr>
+            <w:rStyle w:val="Lienhypertexte"/>
+          </w:rPr>
+          <w:t>www.java.com/fr/</w:t>
+        </w:r>
+      </w:hyperlink>
+      <w:r>
+        <w:t>. Lancez et complétez l’installation pour disposer de la machine virtuelle Java qui permettra d’exécuter le jeu.</w:t>
+      </w:r>
+    </w:p>
+    <w:p>
+      <w:pPr>
+        <w:pStyle w:val="Titre4"/>
+      </w:pPr>
+      <w:r>
+        <w:t>Récupération du jeu</w:t>
+      </w:r>
+    </w:p>
+    <w:p>
+      <w:pPr>
+        <w:pStyle w:val="Normal2"/>
+      </w:pPr>
+      <w:r>
+        <w:t xml:space="preserve">Si vous souhaitez uniquement récupérer le code source, veuillez </w:t>
+      </w:r>
+      <w:r>
+        <w:t>télécharger</w:t>
+      </w:r>
+      <w:r>
+        <w:t xml:space="preserve"> l’archive à cette adresse : </w:t>
+      </w:r>
+      <w:hyperlink r:id="rId48" w:history="1">
+        <w:r>
+          <w:rPr>
+            <w:rStyle w:val="Lienhypertexte"/>
+          </w:rPr>
+          <w:t>http://projets-lightdark.fr/wiki/index.php?n=Telecharger.Source</w:t>
+        </w:r>
+      </w:hyperlink>
+      <w:r>
+        <w:t xml:space="preserve"> ou via ce lien court </w:t>
+      </w:r>
+      <w:hyperlink r:id="rId49" w:history="1">
+        <w:r>
+          <w:rPr>
+            <w:rStyle w:val="Lienhypertexte"/>
+          </w:rPr>
+          <w:t>http://bit.ly/1aa7zww</w:t>
+        </w:r>
+      </w:hyperlink>
+      <w:r>
+        <w:t>.</w:t>
+      </w:r>
+    </w:p>
+    <w:p>
+      <w:pPr>
+        <w:pStyle w:val="Normal2"/>
+      </w:pPr>
+      <w:r>
+        <w:t xml:space="preserve">La version java du projet est disponible en téléchargement à l’adresse </w:t>
+      </w:r>
+      <w:hyperlink r:id="rId50" w:history="1">
+        <w:r>
+          <w:rPr>
+            <w:rStyle w:val="Lienhypertexte"/>
+          </w:rPr>
+          <w:t>http://projets-lightdark.fr/wiki/index.php?n=Telecharger.Executable</w:t>
+        </w:r>
+      </w:hyperlink>
+      <w:r>
+        <w:t xml:space="preserve"> ou utilisez ce lien court :</w:t>
+      </w:r>
+      <w:r>
+        <w:t xml:space="preserve"> </w:t>
+      </w:r>
+      <w:hyperlink r:id="rId51" w:history="1">
+        <w:r>
+          <w:rPr>
+            <w:rStyle w:val="Lienhypertexte"/>
+          </w:rPr>
+          <w:t>http://bit.ly/1mb8srd</w:t>
+        </w:r>
+      </w:hyperlink>
+      <w:r>
+        <w:t>. Téléchargez le fichier .jar et double-cliquez dessus. Le jeu va maintenant se lancer.</w:t>
+      </w:r>
+    </w:p>
+    <w:p>
+      <w:pPr>
+        <w:pStyle w:val="Normal2"/>
+        <w:rPr>
+          <w:i/>
+        </w:rPr>
+      </w:pPr>
+      <w:r>
+        <w:t xml:space="preserve">Si vous utilisez une console sous Linux, placez-vous dans le répertoire du projet </w:t>
+      </w:r>
+      <w:r>
+        <w:rPr>
+          <w:i/>
+        </w:rPr>
+        <w:t>cd chemin/du/projet</w:t>
+      </w:r>
+      <w:r>
+        <w:rPr>
+          <w:i/>
+        </w:rPr>
+        <w:t xml:space="preserve"> </w:t>
+      </w:r>
+      <w:r>
+        <w:t>puis exécutez le fichier avec la commande</w:t>
+      </w:r>
+      <w:r>
+        <w:rPr>
+          <w:i/>
+        </w:rPr>
+        <w:t xml:space="preserve"> java jar monfichier.jar</w:t>
+      </w:r>
+    </w:p>
+    <w:p>
+      <w:pPr>
         <w:pStyle w:val="Titre3"/>
       </w:pPr>
-      <w:bookmarkStart w:id="135" w:name="_Toc377675071"/>
-      <w:r>
-        <w:t>Installation sur PC</w:t>
+      <w:bookmarkStart w:id="135" w:name="_Toc377675072"/>
+      <w:r>
+        <w:t>Installation sous Android</w:t>
       </w:r>
       <w:bookmarkEnd w:id="135"/>
-    </w:p>
-    <w:p>
-      <w:pPr>
-        <w:pStyle w:val="Titre4"/>
-      </w:pPr>
-      <w:r>
-        <w:t>Environnement Java (JRE)</w:t>
-      </w:r>
-    </w:p>
-    <w:p>
-      <w:pPr>
-        <w:pStyle w:val="Normal2"/>
-      </w:pPr>
-      <w:r>
-        <w:t xml:space="preserve">Une machine virtuelle Java est nécessaire pour lancer le projet. L’installateur est disponible sur le site officiel </w:t>
-      </w:r>
-      <w:hyperlink r:id="rId47" w:history="1">
-        <w:r>
-          <w:rPr>
-            <w:rStyle w:val="Lienhypertexte"/>
-          </w:rPr>
-          <w:t>www.java.com/fr/</w:t>
-        </w:r>
-      </w:hyperlink>
-      <w:r>
-        <w:t>. Lancez et complétez l’installation pour disposer de la machine virtuelle Java qui permettra d’exécuter le jeu.</w:t>
-      </w:r>
-    </w:p>
-    <w:p>
-      <w:pPr>
-        <w:pStyle w:val="Titre4"/>
-      </w:pPr>
-      <w:r>
-        <w:t>Récupération du jeu</w:t>
-      </w:r>
-    </w:p>
-    <w:p>
-      <w:pPr>
-        <w:pStyle w:val="Normal2"/>
-      </w:pPr>
-      <w:r>
-        <w:t xml:space="preserve">Si vous souhaitez uniquement récupérer le code source, veuillez </w:t>
-      </w:r>
-      <w:r>
-        <w:t>télécharger</w:t>
-      </w:r>
-      <w:r>
-        <w:t xml:space="preserve"> l’archive à cette adresse : </w:t>
-      </w:r>
-      <w:hyperlink r:id="rId48" w:history="1">
-        <w:r>
-          <w:rPr>
-            <w:rStyle w:val="Lienhypertexte"/>
-          </w:rPr>
-          <w:t>http://projets-lightdark.fr/wiki/index.php?n=Telecharger.Source</w:t>
-        </w:r>
-      </w:hyperlink>
-      <w:r>
-        <w:t xml:space="preserve"> ou via ce lien court </w:t>
-      </w:r>
-      <w:hyperlink r:id="rId49" w:history="1">
-        <w:r>
-          <w:rPr>
-            <w:rStyle w:val="Lienhypertexte"/>
-          </w:rPr>
-          <w:t>http://bit.ly/1aa7zww</w:t>
-        </w:r>
-      </w:hyperlink>
-      <w:r>
-        <w:t>.</w:t>
-      </w:r>
-    </w:p>
-    <w:p>
-      <w:pPr>
-        <w:pStyle w:val="Normal2"/>
-      </w:pPr>
-      <w:r>
-        <w:t xml:space="preserve">La version java du projet est disponible en téléchargement à l’adresse </w:t>
-      </w:r>
-      <w:hyperlink r:id="rId50" w:history="1">
-        <w:r>
-          <w:rPr>
-            <w:rStyle w:val="Lienhypertexte"/>
-          </w:rPr>
-          <w:t>http://projets-lightdark.fr/wiki/index.php?n=Telecharger.Executable</w:t>
-        </w:r>
-      </w:hyperlink>
-      <w:r>
-        <w:t xml:space="preserve"> ou utilisez ce lien court :</w:t>
-      </w:r>
-      <w:r>
-        <w:t xml:space="preserve"> </w:t>
-      </w:r>
-      <w:hyperlink r:id="rId51" w:history="1">
-        <w:r>
-          <w:rPr>
-            <w:rStyle w:val="Lienhypertexte"/>
-          </w:rPr>
-          <w:t>http://bit.ly/1mb8srd</w:t>
-        </w:r>
-      </w:hyperlink>
-      <w:r>
-        <w:t>. Téléchargez le fichier .jar et double-cliquez dessus. Le jeu va maintenant se lancer.</w:t>
-      </w:r>
-    </w:p>
-    <w:p>
-      <w:pPr>
-        <w:pStyle w:val="Normal2"/>
-        <w:rPr>
-          <w:i/>
-        </w:rPr>
-      </w:pPr>
-      <w:r>
-        <w:t xml:space="preserve">Si vous utilisez une console sous Linux, placez-vous dans le répertoire du projet </w:t>
-      </w:r>
-      <w:r>
-        <w:rPr>
-          <w:i/>
-        </w:rPr>
-        <w:t>cd chemin/du/projet</w:t>
-      </w:r>
-      <w:r>
-        <w:rPr>
-          <w:i/>
-        </w:rPr>
-        <w:t xml:space="preserve"> </w:t>
-      </w:r>
-      <w:r>
-        <w:t>puis exécutez le fichier avec la commande</w:t>
-      </w:r>
-      <w:r>
-        <w:rPr>
-          <w:i/>
-        </w:rPr>
-        <w:t xml:space="preserve"> java jar monfichier.jar</w:t>
-      </w:r>
-    </w:p>
-    <w:p>
-      <w:pPr>
-        <w:pStyle w:val="Titre3"/>
-      </w:pPr>
-      <w:bookmarkStart w:id="136" w:name="_Toc377675072"/>
-      <w:r>
-        <w:t>Installation sous Android</w:t>
-      </w:r>
-      <w:bookmarkEnd w:id="136"/>
     </w:p>
     <w:p>
       <w:pPr>
@@ -19774,20 +19775,38 @@
       <w:pPr>
         <w:pStyle w:val="Titre2"/>
       </w:pPr>
-      <w:bookmarkStart w:id="137" w:name="_Toc377675073"/>
+      <w:bookmarkStart w:id="136" w:name="_Toc377675073"/>
       <w:r>
         <w:lastRenderedPageBreak/>
         <w:t>Manuel d’utilisation</w:t>
       </w:r>
+      <w:bookmarkEnd w:id="136"/>
+    </w:p>
+    <w:p>
+      <w:pPr>
+        <w:pStyle w:val="Titre3"/>
+      </w:pPr>
+      <w:bookmarkStart w:id="137" w:name="_Toc377675074"/>
+      <w:r>
+        <w:t>Commencer une nouvelle partie</w:t>
+      </w:r>
       <w:bookmarkEnd w:id="137"/>
     </w:p>
     <w:p>
       <w:pPr>
+        <w:pStyle w:val="Normal2"/>
+      </w:pPr>
+      <w:r>
+        <w:t xml:space="preserve">Dans le menu principal, si vous souhaitez démarrer une nouvelle partie, cliquez simplement sur « Nouvelle partie ». </w:t>
+      </w:r>
+    </w:p>
+    <w:p>
+      <w:pPr>
         <w:pStyle w:val="Titre3"/>
       </w:pPr>
-      <w:bookmarkStart w:id="138" w:name="_Toc377675074"/>
-      <w:r>
-        <w:t>Commencer une nouvelle partie</w:t>
+      <w:bookmarkStart w:id="138" w:name="_Toc377675075"/>
+      <w:r>
+        <w:t>Continuer une partie</w:t>
       </w:r>
       <w:bookmarkEnd w:id="138"/>
     </w:p>
@@ -19796,135 +19815,137 @@
         <w:pStyle w:val="Normal2"/>
       </w:pPr>
       <w:r>
-        <w:t xml:space="preserve">Dans le menu principal, si vous souhaitez démarrer une nouvelle partie, cliquez simplement sur « Nouvelle partie ». </w:t>
+        <w:t xml:space="preserve">Pour commencer une nouvelle partie, dans le menu principal, </w:t>
+      </w:r>
+      <w:r>
+        <w:t xml:space="preserve">sélectionnez : </w:t>
+      </w:r>
+      <w:bookmarkStart w:id="139" w:name="_GoBack"/>
+      <w:r>
+        <w:t>« continuer ».</w:t>
       </w:r>
     </w:p>
     <w:p>
       <w:pPr>
         <w:pStyle w:val="Titre3"/>
       </w:pPr>
-      <w:bookmarkStart w:id="139" w:name="_Toc377675075"/>
-      <w:r>
-        <w:t>Continuer une partie</w:t>
-      </w:r>
+      <w:bookmarkStart w:id="140" w:name="_Toc377675076"/>
       <w:bookmarkEnd w:id="139"/>
+      <w:r>
+        <w:t>Se déplacer</w:t>
+      </w:r>
+      <w:bookmarkEnd w:id="140"/>
     </w:p>
     <w:p>
       <w:pPr>
         <w:pStyle w:val="Normal2"/>
       </w:pPr>
       <w:r>
-        <w:t>Pour commencer une nouvelle partie, dans le menu principal, cliquez simplement sur « continuer ».</w:t>
+        <w:t>Le personnage peut se déplacer à l’aide des touches ZQSD du clavier ou, sur Android, à l’aide des flèches direc</w:t>
+      </w:r>
+      <w:r>
+        <w:t xml:space="preserve">tionnelles affichées à l’écran. </w:t>
+      </w:r>
+      <w:r>
+        <w:t xml:space="preserve">Il est </w:t>
+      </w:r>
+      <w:r>
+        <w:t xml:space="preserve">ainsi </w:t>
+      </w:r>
+      <w:r>
+        <w:t>possible de se déplacer dans les quatre directions cardinales et en diagonale.</w:t>
       </w:r>
     </w:p>
     <w:p>
       <w:pPr>
         <w:pStyle w:val="Titre3"/>
       </w:pPr>
-      <w:bookmarkStart w:id="140" w:name="_Toc377675076"/>
-      <w:r>
-        <w:t>Se déplacer</w:t>
-      </w:r>
-      <w:bookmarkEnd w:id="140"/>
+      <w:bookmarkStart w:id="141" w:name="_Toc377675077"/>
+      <w:r>
+        <w:t>Changer de forme</w:t>
+      </w:r>
+      <w:bookmarkEnd w:id="141"/>
     </w:p>
     <w:p>
       <w:pPr>
         <w:pStyle w:val="Normal2"/>
       </w:pPr>
       <w:r>
-        <w:t>Le personnage peut se déplacer à l’aide des touches ZQSD du clavier ou, sur Android, à l’aide des flèches direc</w:t>
-      </w:r>
-      <w:r>
-        <w:t xml:space="preserve">tionnelles affichées à l’écran. </w:t>
-      </w:r>
-      <w:r>
-        <w:t>Il est possible de se déplacer dans les quatre directions cardinales et en diagonale.</w:t>
+        <w:t>En cliquant ou en appuyant sur l’orbe, le joueur change temporairement de forme. Si l’orbe est grisé alors il n’est pas possible de changer de forme pour le moment.</w:t>
+      </w:r>
+    </w:p>
+    <w:p>
+      <w:pPr>
+        <w:pStyle w:val="Normal2"/>
+      </w:pPr>
+      <w:r>
+        <w:t>L’orbe est utilisable uniquement si le joueur est placé sur une ombre. De plus, certaines zones peuvent empêcher l’orbe de fonctionner.</w:t>
       </w:r>
     </w:p>
     <w:p>
       <w:pPr>
         <w:pStyle w:val="Titre3"/>
       </w:pPr>
-      <w:bookmarkStart w:id="141" w:name="_Toc377675077"/>
-      <w:r>
-        <w:t>Changer de forme</w:t>
-      </w:r>
-      <w:bookmarkEnd w:id="141"/>
+      <w:bookmarkStart w:id="142" w:name="_Toc377675078"/>
+      <w:r>
+        <w:t>Attaquer</w:t>
+      </w:r>
+      <w:bookmarkEnd w:id="142"/>
     </w:p>
     <w:p>
       <w:pPr>
         <w:pStyle w:val="Normal2"/>
       </w:pPr>
       <w:r>
-        <w:t>En cliquant ou en appuyant sur l’orbe, le joueur change temporairement de forme. Si l’orbe est grisé alors il n’est pas possible de changer de forme pour le moment.</w:t>
-      </w:r>
+        <w:t>Quand il est sous sa forme de lumière, le joueur peut attaquer en cliquant ou en appuyant dans la direction voulue</w:t>
+      </w:r>
+      <w:r>
+        <w:t>.</w:t>
+      </w:r>
+      <w:r>
+        <w:t xml:space="preserve"> Le personnage porte alors un coup d’épée dans la direction pointée. Il peut ainsi combattre les monstres qui se dressent contre lui.</w:t>
+      </w:r>
+    </w:p>
+    <w:p>
+      <w:pPr>
+        <w:pStyle w:val="Titre3"/>
+      </w:pPr>
+      <w:bookmarkStart w:id="143" w:name="_Toc377675079"/>
+      <w:r>
+        <w:t>Se glisser dans une ombre</w:t>
+      </w:r>
+      <w:bookmarkEnd w:id="143"/>
     </w:p>
     <w:p>
       <w:pPr>
         <w:pStyle w:val="Normal2"/>
       </w:pPr>
       <w:r>
-        <w:t>L’orbe est utilisable uniquement si le joueur est placé sur une ombre. De plus, certaines zones peuvent empêcher l’orbe de fonctionner.</w:t>
+        <w:t>Sous forme d’ombre, le joueur se déplacer d’ombre en ombre. Pour ce faire, il dispose d’un grappin qui lui permet de se déplacer sur l’ombre pointée si elle est bien à portée de son grappin. Sinon, le grappin revient à son lanceur.</w:t>
       </w:r>
     </w:p>
     <w:p>
       <w:pPr>
         <w:pStyle w:val="Titre3"/>
       </w:pPr>
-      <w:bookmarkStart w:id="142" w:name="_Toc377675078"/>
-      <w:r>
-        <w:t>Attaquer</w:t>
-      </w:r>
-      <w:bookmarkEnd w:id="142"/>
+      <w:bookmarkStart w:id="144" w:name="_Toc377675080"/>
+      <w:r>
+        <w:t>Contrôler un animal</w:t>
+      </w:r>
+      <w:bookmarkEnd w:id="144"/>
     </w:p>
     <w:p>
       <w:pPr>
         <w:pStyle w:val="Normal2"/>
       </w:pPr>
       <w:r>
-        <w:t>Quand il est sous sa forme de lumière, le joueur peut attaquer en cliquant ou en appuyant dans la direction voulue</w:t>
-      </w:r>
-      <w:r>
-        <w:t>.</w:t>
-      </w:r>
-      <w:r>
-        <w:t xml:space="preserve"> Le personnage porte alors un coup d’épée dans la direction pointée. Il peut ainsi combattre les monstres qui se dressent contre lui.</w:t>
-      </w:r>
-    </w:p>
-    <w:p>
-      <w:pPr>
-        <w:pStyle w:val="Titre3"/>
-      </w:pPr>
-      <w:bookmarkStart w:id="143" w:name="_Toc377675079"/>
-      <w:r>
-        <w:t>Se glisser dans une ombre</w:t>
-      </w:r>
-      <w:bookmarkEnd w:id="143"/>
-    </w:p>
-    <w:p>
-      <w:pPr>
-        <w:pStyle w:val="Normal2"/>
-      </w:pPr>
-      <w:r>
-        <w:t>Sous forme d’ombre, le joueur se déplacer d’ombre en ombre. Pour ce faire, il dispose d’un grappin qui lui permet de se déplacer sur l’ombre pointée si elle est bien à portée de son grappin. Sinon, le grappin revient à son lanceur.</w:t>
-      </w:r>
-    </w:p>
-    <w:p>
-      <w:pPr>
-        <w:pStyle w:val="Titre3"/>
-      </w:pPr>
-      <w:bookmarkStart w:id="144" w:name="_Toc377675080"/>
-      <w:r>
-        <w:t>Contrôler un animal</w:t>
-      </w:r>
-      <w:bookmarkEnd w:id="144"/>
-    </w:p>
-    <w:p>
-      <w:pPr>
-        <w:pStyle w:val="Normal2"/>
-      </w:pPr>
-      <w:r>
-        <w:t xml:space="preserve">Il est également possible de prendre le contrôle d’animaux en se glissant dans leur ombre. Il est ainsi possible de contrôler les mouvements de l’animal : se déplacer et utiliser son action spéciale. Cette action spéciale est propre à chaque animal et se déclenche en gardant le clic (ou le doigt) enfoncé lorsque l’on contrôle l’animal. </w:t>
+        <w:t>Il est également possible de prendre le contrôle d’animaux en se g</w:t>
+      </w:r>
+      <w:r>
+        <w:t xml:space="preserve">lissant dans leur ombre. Ainsi, on peut </w:t>
+      </w:r>
+      <w:r>
+        <w:t xml:space="preserve">contrôler les mouvements de l’animal : se déplacer et utiliser son action spéciale. Cette action spéciale est propre à chaque animal et se déclenche en gardant le clic (ou le doigt) enfoncé lorsque l’on contrôle l’animal. </w:t>
       </w:r>
     </w:p>
     <w:p>
@@ -22310,7 +22331,7 @@
           <w:rPr>
             <w:noProof/>
           </w:rPr>
-          <w:t>- 38 -</w:t>
+          <w:t>- 33 -</w:t>
         </w:r>
         <w:r>
           <w:fldChar w:fldCharType="end"/>
@@ -22400,7 +22421,7 @@
           <w:rPr>
             <w:noProof/>
           </w:rPr>
-          <w:t>III</w:t>
+          <w:t>V</w:t>
         </w:r>
         <w:r>
           <w:fldChar w:fldCharType="end"/>
@@ -26636,7 +26657,7 @@
 </file>
 
 <file path=customXml/itemProps1.xml><?xml version="1.0" encoding="utf-8"?>
-<ds:datastoreItem xmlns:ds="http://schemas.openxmlformats.org/officeDocument/2006/customXml" ds:itemID="{B4F0206B-332E-4D42-BA5F-ADC8D53BBE05}">
+<ds:datastoreItem xmlns:ds="http://schemas.openxmlformats.org/officeDocument/2006/customXml" ds:itemID="{FB39DC4E-6DB0-4776-855B-3DA1B63BAE9B}">
   <ds:schemaRefs>
     <ds:schemaRef ds:uri="http://schemas.openxmlformats.org/officeDocument/2006/bibliography"/>
   </ds:schemaRefs>

</xml_diff>